<commit_message>
updated files with added functionality
</commit_message>
<xml_diff>
--- a/Documentation_for_LlamaIndex_Project.docx
+++ b/Documentation_for_LlamaIndex_Project.docx
@@ -1401,14 +1401,6 @@
     <w:p>
       <w:pPr>
         <w:rPr>
-          <w:sz w:val="44"/>
-          <w:szCs w:val="44"/>
-        </w:rPr>
-      </w:pPr>
-    </w:p>
-    <w:p>
-      <w:pPr>
-        <w:rPr>
           <w:b/>
           <w:bCs/>
           <w:sz w:val="44"/>
@@ -1422,6 +1414,125 @@
           <w:sz w:val="44"/>
           <w:szCs w:val="44"/>
         </w:rPr>
+        <w:t>Instruction To Run Updated App:</w:t>
+      </w:r>
+    </w:p>
+    <w:p>
+      <w:pPr>
+        <w:rPr>
+          <w:sz w:val="28"/>
+          <w:szCs w:val="28"/>
+        </w:rPr>
+      </w:pPr>
+      <w:r>
+        <w:rPr>
+          <w:sz w:val="28"/>
+          <w:szCs w:val="28"/>
+        </w:rPr>
+        <w:t>Once your done with above setup and installation process then run mai.py file to start backend server so signup and login and other functionality work properly. After that run app.py file with this command: “</w:t>
+      </w:r>
+      <w:proofErr w:type="spellStart"/>
+      <w:r>
+        <w:rPr>
+          <w:sz w:val="28"/>
+          <w:szCs w:val="28"/>
+        </w:rPr>
+        <w:t>streamlit</w:t>
+      </w:r>
+      <w:proofErr w:type="spellEnd"/>
+      <w:r>
+        <w:rPr>
+          <w:sz w:val="28"/>
+          <w:szCs w:val="28"/>
+        </w:rPr>
+        <w:t xml:space="preserve"> run app.py” and now you can see interface </w:t>
+      </w:r>
+      <w:r>
+        <w:rPr>
+          <w:sz w:val="28"/>
+          <w:szCs w:val="28"/>
+        </w:rPr>
+        <w:t xml:space="preserve">and in that you can select option from </w:t>
+      </w:r>
+      <w:proofErr w:type="spellStart"/>
+      <w:r>
+        <w:rPr>
+          <w:sz w:val="28"/>
+          <w:szCs w:val="28"/>
+        </w:rPr>
+        <w:t>selectbox</w:t>
+      </w:r>
+      <w:proofErr w:type="spellEnd"/>
+      <w:r>
+        <w:rPr>
+          <w:sz w:val="28"/>
+          <w:szCs w:val="28"/>
+        </w:rPr>
+        <w:t xml:space="preserve"> for </w:t>
+      </w:r>
+      <w:proofErr w:type="spellStart"/>
+      <w:r>
+        <w:rPr>
+          <w:sz w:val="28"/>
+          <w:szCs w:val="28"/>
+        </w:rPr>
+        <w:t>SignUp</w:t>
+      </w:r>
+      <w:proofErr w:type="spellEnd"/>
+      <w:r>
+        <w:rPr>
+          <w:sz w:val="28"/>
+          <w:szCs w:val="28"/>
+        </w:rPr>
+        <w:t xml:space="preserve">, login, and search and you can use the app. Signup first if you are new user and then login and then select search from </w:t>
+      </w:r>
+      <w:proofErr w:type="spellStart"/>
+      <w:r>
+        <w:rPr>
+          <w:sz w:val="28"/>
+          <w:szCs w:val="28"/>
+        </w:rPr>
+        <w:t>selectbox</w:t>
+      </w:r>
+      <w:proofErr w:type="spellEnd"/>
+      <w:r>
+        <w:rPr>
+          <w:sz w:val="28"/>
+          <w:szCs w:val="28"/>
+        </w:rPr>
+        <w:t xml:space="preserve"> and provide your google drive folder </w:t>
+      </w:r>
+      <w:r>
+        <w:rPr>
+          <w:sz w:val="28"/>
+          <w:szCs w:val="28"/>
+        </w:rPr>
+        <w:t>ID</w:t>
+      </w:r>
+      <w:r>
+        <w:rPr>
+          <w:sz w:val="28"/>
+          <w:szCs w:val="28"/>
+        </w:rPr>
+        <w:t xml:space="preserve"> and click on load data button, once it display success message then query whatever you want based on files you have provided.</w:t>
+      </w:r>
+    </w:p>
+    <w:p>
+      <w:pPr>
+        <w:rPr>
+          <w:b/>
+          <w:bCs/>
+          <w:sz w:val="44"/>
+          <w:szCs w:val="44"/>
+        </w:rPr>
+      </w:pPr>
+      <w:r>
+        <w:rPr>
+          <w:b/>
+          <w:bCs/>
+          <w:sz w:val="44"/>
+          <w:szCs w:val="44"/>
+        </w:rPr>
         <w:t>Module Information:</w:t>
       </w:r>
     </w:p>
@@ -1466,6 +1577,7 @@
           <w:sz w:val="32"/>
           <w:szCs w:val="32"/>
         </w:rPr>
+        <w:lastRenderedPageBreak/>
         <w:t>setup_embedding_model.py:</w:t>
       </w:r>
     </w:p>
@@ -1570,7 +1682,6 @@
           <w:sz w:val="32"/>
           <w:szCs w:val="32"/>
         </w:rPr>
-        <w:lastRenderedPageBreak/>
         <w:t>s</w:t>
       </w:r>
       <w:r>
@@ -1615,7 +1726,14 @@
         <w:t xml:space="preserve"> </w:t>
       </w:r>
     </w:p>
-    <w:p/>
+    <w:p>
+      <w:pPr>
+        <w:rPr>
+          <w:sz w:val="24"/>
+          <w:szCs w:val="24"/>
+        </w:rPr>
+      </w:pPr>
+    </w:p>
     <w:p>
       <w:pPr>
         <w:rPr>
@@ -1628,7 +1746,7 @@
           <w:sz w:val="32"/>
           <w:szCs w:val="32"/>
         </w:rPr>
-        <w:t>processing_and_indexing.py</w:t>
+        <w:t>app.py</w:t>
       </w:r>
       <w:r>
         <w:rPr>
@@ -1655,7 +1773,44 @@
           <w:sz w:val="24"/>
           <w:szCs w:val="24"/>
         </w:rPr>
-        <w:t>this file handles setup of ingestion pipeline, processes documents, indexes them, and manages a list of indexed files to avoid redundant indexing.</w:t>
+        <w:t xml:space="preserve">This code sets up a </w:t>
+      </w:r>
+      <w:proofErr w:type="spellStart"/>
+      <w:r>
+        <w:rPr>
+          <w:sz w:val="24"/>
+          <w:szCs w:val="24"/>
+        </w:rPr>
+        <w:t>streamlit</w:t>
+      </w:r>
+      <w:proofErr w:type="spellEnd"/>
+      <w:r>
+        <w:rPr>
+          <w:sz w:val="24"/>
+          <w:szCs w:val="24"/>
+        </w:rPr>
+        <w:t xml:space="preserve"> </w:t>
+      </w:r>
+      <w:r>
+        <w:rPr>
+          <w:sz w:val="24"/>
+          <w:szCs w:val="24"/>
+        </w:rPr>
+        <w:t xml:space="preserve">interface for </w:t>
+      </w:r>
+      <w:r>
+        <w:rPr>
+          <w:sz w:val="24"/>
+          <w:szCs w:val="24"/>
+        </w:rPr>
+        <w:t xml:space="preserve">signup, login and providing google drive link and based on that </w:t>
+      </w:r>
+      <w:r>
+        <w:rPr>
+          <w:sz w:val="24"/>
+          <w:szCs w:val="24"/>
+        </w:rPr>
+        <w:t>querying a document and displaying the response along with metadata.</w:t>
       </w:r>
     </w:p>
     <w:p>
@@ -1678,14 +1833,7 @@
           <w:sz w:val="32"/>
           <w:szCs w:val="32"/>
         </w:rPr>
-        <w:t>app.py</w:t>
-      </w:r>
-      <w:r>
-        <w:rPr>
-          <w:sz w:val="32"/>
-          <w:szCs w:val="32"/>
-        </w:rPr>
-        <w:t>:</w:t>
+        <w:t>main.py:</w:t>
       </w:r>
     </w:p>
     <w:p>
@@ -1705,7 +1853,7 @@
           <w:sz w:val="24"/>
           <w:szCs w:val="24"/>
         </w:rPr>
-        <w:t xml:space="preserve">This code sets up a </w:t>
+        <w:t xml:space="preserve">this file handles backend processing for </w:t>
       </w:r>
       <w:proofErr w:type="spellStart"/>
       <w:r>
@@ -1713,7 +1861,7 @@
           <w:sz w:val="24"/>
           <w:szCs w:val="24"/>
         </w:rPr>
-        <w:t>Gradio</w:t>
+        <w:t>SignUp</w:t>
       </w:r>
       <w:proofErr w:type="spellEnd"/>
       <w:r>
@@ -1721,7 +1869,66 @@
           <w:sz w:val="24"/>
           <w:szCs w:val="24"/>
         </w:rPr>
-        <w:t xml:space="preserve"> interface for querying a document index and displaying the response along with metadata.</w:t>
+        <w:t xml:space="preserve">, Login and Verifying user. </w:t>
+      </w:r>
+    </w:p>
+    <w:p>
+      <w:pPr>
+        <w:rPr>
+          <w:sz w:val="32"/>
+          <w:szCs w:val="32"/>
+        </w:rPr>
+      </w:pPr>
+    </w:p>
+    <w:p>
+      <w:pPr>
+        <w:rPr>
+          <w:sz w:val="32"/>
+          <w:szCs w:val="32"/>
+        </w:rPr>
+      </w:pPr>
+      <w:r>
+        <w:rPr>
+          <w:sz w:val="32"/>
+          <w:szCs w:val="32"/>
+        </w:rPr>
+        <w:t>auth.py:</w:t>
+      </w:r>
+    </w:p>
+    <w:p>
+      <w:pPr>
+        <w:pStyle w:val="ListParagraph"/>
+        <w:numPr>
+          <w:ilvl w:val="0"/>
+          <w:numId w:val="10"/>
+        </w:numPr>
+        <w:rPr>
+          <w:sz w:val="24"/>
+          <w:szCs w:val="24"/>
+        </w:rPr>
+      </w:pPr>
+      <w:r>
+        <w:rPr>
+          <w:sz w:val="24"/>
+          <w:szCs w:val="24"/>
+        </w:rPr>
+        <w:t xml:space="preserve">API endpoints are defined in this file for </w:t>
+      </w:r>
+      <w:proofErr w:type="spellStart"/>
+      <w:r>
+        <w:rPr>
+          <w:sz w:val="24"/>
+          <w:szCs w:val="24"/>
+        </w:rPr>
+        <w:t>SignUp</w:t>
+      </w:r>
+      <w:proofErr w:type="spellEnd"/>
+      <w:r>
+        <w:rPr>
+          <w:sz w:val="24"/>
+          <w:szCs w:val="24"/>
+        </w:rPr>
+        <w:t>, Login and Verifying user.</w:t>
       </w:r>
     </w:p>
     <w:p/>
@@ -1793,12 +2000,228 @@
     <w:p>
       <w:pPr>
         <w:rPr>
+          <w:sz w:val="24"/>
+          <w:szCs w:val="24"/>
+        </w:rPr>
+      </w:pPr>
+    </w:p>
+    <w:p>
+      <w:pPr>
+        <w:rPr>
+          <w:sz w:val="24"/>
+          <w:szCs w:val="24"/>
+        </w:rPr>
+      </w:pPr>
+    </w:p>
+    <w:p>
+      <w:pPr>
+        <w:rPr>
           <w:b/>
           <w:bCs/>
           <w:sz w:val="44"/>
           <w:szCs w:val="44"/>
         </w:rPr>
       </w:pPr>
+      <w:r>
+        <w:rPr>
+          <w:b/>
+          <w:bCs/>
+          <w:sz w:val="44"/>
+          <w:szCs w:val="44"/>
+        </w:rPr>
+        <w:lastRenderedPageBreak/>
+        <w:t>Authentication working with the system:</w:t>
+      </w:r>
+    </w:p>
+    <w:p>
+      <w:pPr>
+        <w:pStyle w:val="ListParagraph"/>
+        <w:numPr>
+          <w:ilvl w:val="0"/>
+          <w:numId w:val="10"/>
+        </w:numPr>
+        <w:rPr>
+          <w:sz w:val="28"/>
+          <w:szCs w:val="28"/>
+        </w:rPr>
+      </w:pPr>
+      <w:r>
+        <w:rPr>
+          <w:sz w:val="28"/>
+          <w:szCs w:val="28"/>
+        </w:rPr>
+        <w:t xml:space="preserve">Signup form takes two input username and password and in username user should provide his/her </w:t>
+      </w:r>
+      <w:proofErr w:type="spellStart"/>
+      <w:r>
+        <w:rPr>
+          <w:sz w:val="28"/>
+          <w:szCs w:val="28"/>
+        </w:rPr>
+        <w:t>emailId</w:t>
+      </w:r>
+      <w:proofErr w:type="spellEnd"/>
+      <w:r>
+        <w:rPr>
+          <w:sz w:val="28"/>
+          <w:szCs w:val="28"/>
+        </w:rPr>
+        <w:t xml:space="preserve"> and it do </w:t>
+      </w:r>
+      <w:proofErr w:type="gramStart"/>
+      <w:r>
+        <w:rPr>
+          <w:sz w:val="28"/>
+          <w:szCs w:val="28"/>
+        </w:rPr>
+        <w:t>hashing</w:t>
+      </w:r>
+      <w:proofErr w:type="gramEnd"/>
+      <w:r>
+        <w:rPr>
+          <w:sz w:val="28"/>
+          <w:szCs w:val="28"/>
+        </w:rPr>
+        <w:t xml:space="preserve"> on password and then username and hashed password will be stored in database. </w:t>
+      </w:r>
+    </w:p>
+    <w:p>
+      <w:pPr>
+        <w:pStyle w:val="ListParagraph"/>
+        <w:numPr>
+          <w:ilvl w:val="0"/>
+          <w:numId w:val="10"/>
+        </w:numPr>
+        <w:rPr>
+          <w:sz w:val="28"/>
+          <w:szCs w:val="28"/>
+        </w:rPr>
+      </w:pPr>
+      <w:r>
+        <w:rPr>
+          <w:sz w:val="28"/>
+          <w:szCs w:val="28"/>
+        </w:rPr>
+        <w:t xml:space="preserve">Login form takes two </w:t>
+      </w:r>
+      <w:proofErr w:type="gramStart"/>
+      <w:r>
+        <w:rPr>
+          <w:sz w:val="28"/>
+          <w:szCs w:val="28"/>
+        </w:rPr>
+        <w:t>input</w:t>
+      </w:r>
+      <w:proofErr w:type="gramEnd"/>
+      <w:r>
+        <w:rPr>
+          <w:sz w:val="28"/>
+          <w:szCs w:val="28"/>
+        </w:rPr>
+        <w:t xml:space="preserve"> same as signup and at backend provided username and password will be matched for authentication if it will successful then JWT encoded token will be generated.</w:t>
+      </w:r>
+    </w:p>
+    <w:p>
+      <w:pPr>
+        <w:pStyle w:val="ListParagraph"/>
+        <w:numPr>
+          <w:ilvl w:val="0"/>
+          <w:numId w:val="10"/>
+        </w:numPr>
+        <w:rPr>
+          <w:b/>
+          <w:bCs/>
+          <w:sz w:val="28"/>
+          <w:szCs w:val="28"/>
+        </w:rPr>
+      </w:pPr>
+      <w:r>
+        <w:rPr>
+          <w:sz w:val="28"/>
+          <w:szCs w:val="28"/>
+        </w:rPr>
+        <w:t xml:space="preserve">When user will provide google drive folder ID at that time encoded JWT token and Folder ID both will be send to server then at the backend </w:t>
+      </w:r>
+      <w:proofErr w:type="spellStart"/>
+      <w:r>
+        <w:rPr>
+          <w:sz w:val="28"/>
+          <w:szCs w:val="28"/>
+        </w:rPr>
+        <w:t>emaiID</w:t>
+      </w:r>
+      <w:proofErr w:type="spellEnd"/>
+      <w:r>
+        <w:rPr>
+          <w:sz w:val="28"/>
+          <w:szCs w:val="28"/>
+        </w:rPr>
+        <w:t xml:space="preserve"> will be extracted from </w:t>
+      </w:r>
+      <w:proofErr w:type="spellStart"/>
+      <w:r>
+        <w:rPr>
+          <w:sz w:val="28"/>
+          <w:szCs w:val="28"/>
+        </w:rPr>
+        <w:t>folderID</w:t>
+      </w:r>
+      <w:proofErr w:type="spellEnd"/>
+      <w:r>
+        <w:rPr>
+          <w:sz w:val="28"/>
+          <w:szCs w:val="28"/>
+        </w:rPr>
+        <w:t xml:space="preserve"> and token will be decoded and from token </w:t>
+      </w:r>
+      <w:proofErr w:type="gramStart"/>
+      <w:r>
+        <w:rPr>
+          <w:sz w:val="28"/>
+          <w:szCs w:val="28"/>
+        </w:rPr>
+        <w:t>username(</w:t>
+      </w:r>
+      <w:proofErr w:type="gramEnd"/>
+      <w:r>
+        <w:rPr>
+          <w:sz w:val="28"/>
+          <w:szCs w:val="28"/>
+        </w:rPr>
+        <w:t xml:space="preserve">which in our case is </w:t>
+      </w:r>
+      <w:proofErr w:type="spellStart"/>
+      <w:r>
+        <w:rPr>
+          <w:sz w:val="28"/>
+          <w:szCs w:val="28"/>
+        </w:rPr>
+        <w:t>emailid</w:t>
+      </w:r>
+      <w:proofErr w:type="spellEnd"/>
+      <w:r>
+        <w:rPr>
+          <w:sz w:val="28"/>
+          <w:szCs w:val="28"/>
+        </w:rPr>
+        <w:t xml:space="preserve">) will be fetched and it will be compared with </w:t>
+      </w:r>
+      <w:proofErr w:type="spellStart"/>
+      <w:r>
+        <w:rPr>
+          <w:sz w:val="28"/>
+          <w:szCs w:val="28"/>
+        </w:rPr>
+        <w:t>emailID</w:t>
+      </w:r>
+      <w:proofErr w:type="spellEnd"/>
+      <w:r>
+        <w:rPr>
+          <w:sz w:val="28"/>
+          <w:szCs w:val="28"/>
+        </w:rPr>
+        <w:t xml:space="preserve"> fetched from google drive folder ID and if it matches successfully then data will be fetched from user provided folder and now user can query.</w:t>
+      </w:r>
     </w:p>
     <w:p>
       <w:pPr>
@@ -2413,7 +2836,7 @@
   <w:abstractNum w:abstractNumId="4" w15:restartNumberingAfterBreak="0">
     <w:nsid w:val="15365D7B"/>
     <w:multiLevelType w:val="hybridMultilevel"/>
-    <w:tmpl w:val="624A1FCA"/>
+    <w:tmpl w:val="6D1C456C"/>
     <w:lvl w:ilvl="0" w:tplc="40090001">
       <w:start w:val="1"/>
       <w:numFmt w:val="bullet"/>

</xml_diff>